<commit_message>
Updated GDD, project settings change
</commit_message>
<xml_diff>
--- a/Brainstorming.docx
+++ b/Brainstorming.docx
@@ -61,21 +61,43 @@
         <w:rPr>
           <w:lang w:val="en-US"/>
         </w:rPr>
-        <w:t>coop/pve?</w:t>
-      </w:r>
-    </w:p>
-    <w:p>
-      <w:pPr>
-        <w:rPr>
-          <w:lang w:val="en-US"/>
-        </w:rPr>
-      </w:pPr>
-      <w:r>
-        <w:rPr>
-          <w:lang w:val="en-US"/>
-        </w:rPr>
-        <w:t>Upgrade equipment</w:t>
-      </w:r>
+        <w:t>coop/</w:t>
+      </w:r>
+      <w:proofErr w:type="spellStart"/>
+      <w:r>
+        <w:rPr>
+          <w:lang w:val="en-US"/>
+        </w:rPr>
+        <w:t>pve</w:t>
+      </w:r>
+      <w:proofErr w:type="spellEnd"/>
+      <w:r>
+        <w:rPr>
+          <w:lang w:val="en-US"/>
+        </w:rPr>
+        <w:t>?</w:t>
+      </w:r>
+    </w:p>
+    <w:p>
+      <w:pPr>
+        <w:rPr>
+          <w:lang w:val="en-US"/>
+        </w:rPr>
+      </w:pPr>
+      <w:r>
+        <w:rPr>
+          <w:lang w:val="en-US"/>
+        </w:rPr>
+        <w:t xml:space="preserve">Upgrade </w:t>
+      </w:r>
+      <w:proofErr w:type="gramStart"/>
+      <w:r>
+        <w:rPr>
+          <w:lang w:val="en-US"/>
+        </w:rPr>
+        <w:t>equipment</w:t>
+      </w:r>
+      <w:proofErr w:type="gramEnd"/>
     </w:p>
     <w:p>
       <w:pPr>
@@ -99,8 +121,16 @@
         <w:rPr>
           <w:lang w:val="en-US"/>
         </w:rPr>
-        <w:t xml:space="preserve"> enemies</w:t>
-      </w:r>
+        <w:t xml:space="preserve"> </w:t>
+      </w:r>
+      <w:proofErr w:type="gramStart"/>
+      <w:r>
+        <w:rPr>
+          <w:lang w:val="en-US"/>
+        </w:rPr>
+        <w:t>enemies</w:t>
+      </w:r>
+      <w:proofErr w:type="gramEnd"/>
     </w:p>
     <w:p>
       <w:pPr>
@@ -130,8 +160,16 @@
         <w:rPr>
           <w:lang w:val="en-US"/>
         </w:rPr>
-        <w:t>Death must die</w:t>
-      </w:r>
+        <w:t xml:space="preserve">Death must </w:t>
+      </w:r>
+      <w:proofErr w:type="gramStart"/>
+      <w:r>
+        <w:rPr>
+          <w:lang w:val="en-US"/>
+        </w:rPr>
+        <w:t>die</w:t>
+      </w:r>
+      <w:proofErr w:type="gramEnd"/>
     </w:p>
     <w:p>
       <w:pPr>
@@ -211,12 +249,14 @@
           <w:lang w:val="en-US"/>
         </w:rPr>
       </w:pPr>
+      <w:proofErr w:type="spellStart"/>
       <w:r>
         <w:rPr>
           <w:lang w:val="en-US"/>
         </w:rPr>
         <w:t>Lowpoly</w:t>
       </w:r>
+      <w:proofErr w:type="spellEnd"/>
     </w:p>
     <w:p>
       <w:pPr>
@@ -242,18 +282,34 @@
           <w:lang w:val="en-US"/>
         </w:rPr>
       </w:pPr>
-      <w:r>
-        <w:rPr>
-          <w:lang w:val="en-US"/>
-        </w:rPr>
-        <w:t>Top down roguelike</w:t>
-      </w:r>
-      <w:r>
-        <w:rPr>
-          <w:lang w:val="en-US"/>
-        </w:rPr>
-        <w:t>/rts</w:t>
-      </w:r>
+      <w:proofErr w:type="gramStart"/>
+      <w:r>
+        <w:rPr>
+          <w:lang w:val="en-US"/>
+        </w:rPr>
+        <w:t>Top down</w:t>
+      </w:r>
+      <w:proofErr w:type="gramEnd"/>
+      <w:r>
+        <w:rPr>
+          <w:lang w:val="en-US"/>
+        </w:rPr>
+        <w:t xml:space="preserve"> roguelike</w:t>
+      </w:r>
+      <w:r>
+        <w:rPr>
+          <w:lang w:val="en-US"/>
+        </w:rPr>
+        <w:t>/</w:t>
+      </w:r>
+      <w:proofErr w:type="spellStart"/>
+      <w:r>
+        <w:rPr>
+          <w:lang w:val="en-US"/>
+        </w:rPr>
+        <w:t>rts</w:t>
+      </w:r>
+      <w:proofErr w:type="spellEnd"/>
       <w:r>
         <w:rPr>
           <w:lang w:val="en-US"/>
@@ -276,8 +332,16 @@
         <w:rPr>
           <w:lang w:val="en-US"/>
         </w:rPr>
-        <w:t>Building/improving character</w:t>
-      </w:r>
+        <w:t xml:space="preserve">Building/improving </w:t>
+      </w:r>
+      <w:proofErr w:type="gramStart"/>
+      <w:r>
+        <w:rPr>
+          <w:lang w:val="en-US"/>
+        </w:rPr>
+        <w:t>character</w:t>
+      </w:r>
+      <w:proofErr w:type="gramEnd"/>
     </w:p>
     <w:p>
       <w:pPr>
@@ -294,8 +358,16 @@
         <w:rPr>
           <w:lang w:val="en-US"/>
         </w:rPr>
-        <w:t>Done with resources collected during map exploration</w:t>
-      </w:r>
+        <w:t xml:space="preserve">Done with resources collected during map </w:t>
+      </w:r>
+      <w:proofErr w:type="gramStart"/>
+      <w:r>
+        <w:rPr>
+          <w:lang w:val="en-US"/>
+        </w:rPr>
+        <w:t>exploration</w:t>
+      </w:r>
+      <w:proofErr w:type="gramEnd"/>
     </w:p>
     <w:p>
       <w:pPr>
@@ -330,8 +402,16 @@
         <w:rPr>
           <w:lang w:val="en-US"/>
         </w:rPr>
-        <w:t>Build a combat style</w:t>
-      </w:r>
+        <w:t xml:space="preserve">Build a combat </w:t>
+      </w:r>
+      <w:proofErr w:type="gramStart"/>
+      <w:r>
+        <w:rPr>
+          <w:lang w:val="en-US"/>
+        </w:rPr>
+        <w:t>style</w:t>
+      </w:r>
+      <w:proofErr w:type="gramEnd"/>
     </w:p>
     <w:p>
       <w:pPr>
@@ -480,8 +560,16 @@
         <w:rPr>
           <w:lang w:val="en-US"/>
         </w:rPr>
-        <w:t>ove speed modifier</w:t>
-      </w:r>
+        <w:t xml:space="preserve">ove speed </w:t>
+      </w:r>
+      <w:proofErr w:type="gramStart"/>
+      <w:r>
+        <w:rPr>
+          <w:lang w:val="en-US"/>
+        </w:rPr>
+        <w:t>modifier</w:t>
+      </w:r>
+      <w:proofErr w:type="gramEnd"/>
     </w:p>
     <w:p>
       <w:pPr>
@@ -522,8 +610,16 @@
         <w:rPr>
           <w:lang w:val="en-US"/>
         </w:rPr>
-        <w:t>Explore map</w:t>
-      </w:r>
+        <w:t xml:space="preserve">Explore </w:t>
+      </w:r>
+      <w:proofErr w:type="gramStart"/>
+      <w:r>
+        <w:rPr>
+          <w:lang w:val="en-US"/>
+        </w:rPr>
+        <w:t>map</w:t>
+      </w:r>
+      <w:proofErr w:type="gramEnd"/>
     </w:p>
     <w:p>
       <w:pPr>
@@ -558,8 +654,16 @@
         <w:rPr>
           <w:lang w:val="en-US"/>
         </w:rPr>
-        <w:t>Done on server</w:t>
-      </w:r>
+        <w:t xml:space="preserve">Done on </w:t>
+      </w:r>
+      <w:proofErr w:type="gramStart"/>
+      <w:r>
+        <w:rPr>
+          <w:lang w:val="en-US"/>
+        </w:rPr>
+        <w:t>server</w:t>
+      </w:r>
+      <w:proofErr w:type="gramEnd"/>
     </w:p>
     <w:p>
       <w:pPr>
@@ -606,8 +710,16 @@
         <w:rPr>
           <w:lang w:val="en-US"/>
         </w:rPr>
-        <w:t>Large map required</w:t>
-      </w:r>
+        <w:t xml:space="preserve">Large map </w:t>
+      </w:r>
+      <w:proofErr w:type="gramStart"/>
+      <w:r>
+        <w:rPr>
+          <w:lang w:val="en-US"/>
+        </w:rPr>
+        <w:t>required</w:t>
+      </w:r>
+      <w:proofErr w:type="gramEnd"/>
     </w:p>
     <w:p>
       <w:pPr>
@@ -696,8 +808,16 @@
         <w:rPr>
           <w:lang w:val="en-US"/>
         </w:rPr>
-        <w:t>Engage into combat with other players</w:t>
-      </w:r>
+        <w:t xml:space="preserve">Engage into combat with other </w:t>
+      </w:r>
+      <w:proofErr w:type="gramStart"/>
+      <w:r>
+        <w:rPr>
+          <w:lang w:val="en-US"/>
+        </w:rPr>
+        <w:t>players</w:t>
+      </w:r>
+      <w:proofErr w:type="gramEnd"/>
     </w:p>
     <w:p>
       <w:pPr>
@@ -738,8 +858,16 @@
         <w:rPr>
           <w:lang w:val="en-US"/>
         </w:rPr>
-        <w:t>Loot their inventory after winning combat</w:t>
-      </w:r>
+        <w:t xml:space="preserve">Loot their inventory after winning </w:t>
+      </w:r>
+      <w:proofErr w:type="gramStart"/>
+      <w:r>
+        <w:rPr>
+          <w:lang w:val="en-US"/>
+        </w:rPr>
+        <w:t>combat</w:t>
+      </w:r>
+      <w:proofErr w:type="gramEnd"/>
     </w:p>
     <w:p>
       <w:pPr>
@@ -856,8 +984,16 @@
         <w:rPr>
           <w:lang w:val="en-US"/>
         </w:rPr>
-        <w:t>Research tree</w:t>
-      </w:r>
+        <w:t xml:space="preserve">Research </w:t>
+      </w:r>
+      <w:proofErr w:type="gramStart"/>
+      <w:r>
+        <w:rPr>
+          <w:lang w:val="en-US"/>
+        </w:rPr>
+        <w:t>tree</w:t>
+      </w:r>
+      <w:proofErr w:type="gramEnd"/>
     </w:p>
     <w:p>
       <w:pPr>
@@ -874,8 +1010,16 @@
         <w:rPr>
           <w:lang w:val="en-US"/>
         </w:rPr>
-        <w:t>Develop skills and new technologies</w:t>
-      </w:r>
+        <w:t xml:space="preserve">Develop skills and new </w:t>
+      </w:r>
+      <w:proofErr w:type="gramStart"/>
+      <w:r>
+        <w:rPr>
+          <w:lang w:val="en-US"/>
+        </w:rPr>
+        <w:t>technologies</w:t>
+      </w:r>
+      <w:proofErr w:type="gramEnd"/>
     </w:p>
     <w:p>
       <w:pPr>
@@ -992,12 +1136,14 @@
         </w:rPr>
         <w:t xml:space="preserve">Player starts a new </w:t>
       </w:r>
+      <w:proofErr w:type="gramStart"/>
       <w:r>
         <w:rPr>
           <w:lang w:val="en-US"/>
         </w:rPr>
         <w:t>game</w:t>
       </w:r>
+      <w:proofErr w:type="gramEnd"/>
     </w:p>
     <w:p>
       <w:pPr>
@@ -1014,8 +1160,16 @@
         <w:rPr>
           <w:lang w:val="en-US"/>
         </w:rPr>
-        <w:t>Player gets dropped at random point on map</w:t>
-      </w:r>
+        <w:t xml:space="preserve">Player gets dropped at random point on </w:t>
+      </w:r>
+      <w:proofErr w:type="gramStart"/>
+      <w:r>
+        <w:rPr>
+          <w:lang w:val="en-US"/>
+        </w:rPr>
+        <w:t>map</w:t>
+      </w:r>
+      <w:proofErr w:type="gramEnd"/>
     </w:p>
     <w:p>
       <w:pPr>
@@ -1068,7 +1222,21 @@
         <w:rPr>
           <w:lang w:val="en-US"/>
         </w:rPr>
-        <w:t xml:space="preserve">Player finds resource </w:t>
+        <w:t xml:space="preserve">Player finds </w:t>
+      </w:r>
+      <w:proofErr w:type="gramStart"/>
+      <w:r>
+        <w:rPr>
+          <w:lang w:val="en-US"/>
+        </w:rPr>
+        <w:t>resource</w:t>
+      </w:r>
+      <w:proofErr w:type="gramEnd"/>
+      <w:r>
+        <w:rPr>
+          <w:lang w:val="en-US"/>
+        </w:rPr>
+        <w:t xml:space="preserve"> </w:t>
       </w:r>
     </w:p>
     <w:p>
@@ -1104,8 +1272,16 @@
         <w:rPr>
           <w:lang w:val="en-US"/>
         </w:rPr>
-        <w:t>Start building base</w:t>
-      </w:r>
+        <w:t xml:space="preserve">Start building </w:t>
+      </w:r>
+      <w:proofErr w:type="gramStart"/>
+      <w:r>
+        <w:rPr>
+          <w:lang w:val="en-US"/>
+        </w:rPr>
+        <w:t>base</w:t>
+      </w:r>
+      <w:proofErr w:type="gramEnd"/>
     </w:p>
     <w:p>
       <w:pPr>
@@ -1122,8 +1298,16 @@
         <w:rPr>
           <w:lang w:val="en-US"/>
         </w:rPr>
-        <w:t>Combat encounter with other player</w:t>
-      </w:r>
+        <w:t xml:space="preserve">Combat encounter with other </w:t>
+      </w:r>
+      <w:proofErr w:type="gramStart"/>
+      <w:r>
+        <w:rPr>
+          <w:lang w:val="en-US"/>
+        </w:rPr>
+        <w:t>player</w:t>
+      </w:r>
+      <w:proofErr w:type="gramEnd"/>
     </w:p>
     <w:p>
       <w:pPr>
@@ -1140,8 +1324,16 @@
         <w:rPr>
           <w:lang w:val="en-US"/>
         </w:rPr>
-        <w:t>Either death, then respawn at base but lost the currently carried loot</w:t>
-      </w:r>
+        <w:t xml:space="preserve">Either death, then respawn at base but lost the currently carried </w:t>
+      </w:r>
+      <w:proofErr w:type="gramStart"/>
+      <w:r>
+        <w:rPr>
+          <w:lang w:val="en-US"/>
+        </w:rPr>
+        <w:t>loot</w:t>
+      </w:r>
+      <w:proofErr w:type="gramEnd"/>
     </w:p>
     <w:p>
       <w:pPr>
@@ -1158,7 +1350,21 @@
         <w:rPr>
           <w:lang w:val="en-US"/>
         </w:rPr>
-        <w:t>Killed enemy, collect loot and move on.</w:t>
+        <w:t xml:space="preserve">Killed enemy, collect </w:t>
+      </w:r>
+      <w:proofErr w:type="gramStart"/>
+      <w:r>
+        <w:rPr>
+          <w:lang w:val="en-US"/>
+        </w:rPr>
+        <w:t>loot</w:t>
+      </w:r>
+      <w:proofErr w:type="gramEnd"/>
+      <w:r>
+        <w:rPr>
+          <w:lang w:val="en-US"/>
+        </w:rPr>
+        <w:t xml:space="preserve"> and move on.</w:t>
       </w:r>
     </w:p>
     <w:p>
@@ -1182,7 +1388,52 @@
         <w:rPr>
           <w:lang w:val="en-US"/>
         </w:rPr>
-        <w:t>keep exploring</w:t>
+        <w:t xml:space="preserve">keep </w:t>
+      </w:r>
+      <w:proofErr w:type="gramStart"/>
+      <w:r>
+        <w:rPr>
+          <w:lang w:val="en-US"/>
+        </w:rPr>
+        <w:t>exploring</w:t>
+      </w:r>
+      <w:proofErr w:type="gramEnd"/>
+    </w:p>
+    <w:p>
+      <w:pPr>
+        <w:rPr>
+          <w:lang w:val="en-US"/>
+        </w:rPr>
+      </w:pPr>
+    </w:p>
+    <w:p>
+      <w:pPr>
+        <w:rPr>
+          <w:lang w:val="en-US"/>
+        </w:rPr>
+      </w:pPr>
+    </w:p>
+    <w:p>
+      <w:pPr>
+        <w:rPr>
+          <w:lang w:val="en-US"/>
+        </w:rPr>
+      </w:pPr>
+    </w:p>
+    <w:p>
+      <w:pPr>
+        <w:tabs>
+          <w:tab w:val="left" w:pos="6136"/>
+        </w:tabs>
+        <w:rPr>
+          <w:lang w:val="en-US"/>
+        </w:rPr>
+      </w:pPr>
+      <w:r>
+        <w:rPr>
+          <w:lang w:val="en-US"/>
+        </w:rPr>
+        <w:tab/>
       </w:r>
     </w:p>
     <w:sectPr>

</xml_diff>